<commit_message>
Added Subscriptions - Splash screen on top Replicated in osFinancials5.1.0.189 Update install. If Subscriptions activated and when starting osFinancials5 and opening a Set of Books, the osFinancials splash screen stays on top.
</commit_message>
<xml_diff>
--- a/plugins-known-issues/Known-Issues-Plugins-Subscriptions.docx
+++ b/plugins-known-issues/Known-Issues-Plugins-Subscriptions.docx
@@ -1,6 +1,6 @@
 
 <file path=word/document.xml><?xml version="1.0" encoding="utf-8"?>
-<w:document xmlns:wpc="http://schemas.microsoft.com/office/word/2010/wordprocessingCanvas" xmlns:cx="http://schemas.microsoft.com/office/drawing/2014/chartex" xmlns:cx1="http://schemas.microsoft.com/office/drawing/2015/9/8/chartex" xmlns:cx2="http://schemas.microsoft.com/office/drawing/2015/10/21/chartex" xmlns:cx3="http://schemas.microsoft.com/office/drawing/2016/5/9/chartex" xmlns:cx4="http://schemas.microsoft.com/office/drawing/2016/5/10/chartex" xmlns:cx5="http://schemas.microsoft.com/office/drawing/2016/5/11/chartex" xmlns:cx6="http://schemas.microsoft.com/office/drawing/2016/5/12/chartex" xmlns:cx7="http://schemas.microsoft.com/office/drawing/2016/5/13/chartex" xmlns:cx8="http://schemas.microsoft.com/office/drawing/2016/5/14/chartex" xmlns:mc="http://schemas.openxmlformats.org/markup-compatibility/2006" xmlns:aink="http://schemas.microsoft.com/office/drawing/2016/ink" xmlns:am3d="http://schemas.microsoft.com/office/drawing/2017/model3d" xmlns:o="urn:schemas-microsoft-com:office:office" xmlns:oel="http://schemas.microsoft.com/office/2019/extlst" xmlns:r="http://schemas.openxmlformats.org/officeDocument/2006/relationships" xmlns:m="http://schemas.openxmlformats.org/officeDocument/2006/math" xmlns:v="urn:schemas-microsoft-com:vml" xmlns:wp14="http://schemas.microsoft.com/office/word/2010/wordprocessingDrawing" xmlns:wp="http://schemas.openxmlformats.org/drawingml/2006/wordprocessingDrawing" xmlns:w10="urn:schemas-microsoft-com:office:word" xmlns:w="http://schemas.openxmlformats.org/wordprocessingml/2006/main" xmlns:w14="http://schemas.microsoft.com/office/word/2010/wordml" xmlns:w15="http://schemas.microsoft.com/office/word/2012/wordml" xmlns:w16cex="http://schemas.microsoft.com/office/word/2018/wordml/cex" xmlns:w16cid="http://schemas.microsoft.com/office/word/2016/wordml/cid" xmlns:w16="http://schemas.microsoft.com/office/word/2018/wordml" xmlns:w16sdtdh="http://schemas.microsoft.com/office/word/2020/wordml/sdtdatahash" xmlns:w16se="http://schemas.microsoft.com/office/word/2015/wordml/symex" xmlns:wpg="http://schemas.microsoft.com/office/word/2010/wordprocessingGroup" xmlns:wpi="http://schemas.microsoft.com/office/word/2010/wordprocessingInk" xmlns:wne="http://schemas.microsoft.com/office/word/2006/wordml" xmlns:wps="http://schemas.microsoft.com/office/word/2010/wordprocessingShape" mc:Ignorable="w14 w15 w16se w16cid w16 w16cex w16sdtdh wp14">
+<w:document xmlns:wpc="http://schemas.microsoft.com/office/word/2010/wordprocessingCanvas" xmlns:cx="http://schemas.microsoft.com/office/drawing/2014/chartex" xmlns:cx1="http://schemas.microsoft.com/office/drawing/2015/9/8/chartex" xmlns:cx2="http://schemas.microsoft.com/office/drawing/2015/10/21/chartex" xmlns:cx3="http://schemas.microsoft.com/office/drawing/2016/5/9/chartex" xmlns:cx4="http://schemas.microsoft.com/office/drawing/2016/5/10/chartex" xmlns:cx5="http://schemas.microsoft.com/office/drawing/2016/5/11/chartex" xmlns:cx6="http://schemas.microsoft.com/office/drawing/2016/5/12/chartex" xmlns:cx7="http://schemas.microsoft.com/office/drawing/2016/5/13/chartex" xmlns:cx8="http://schemas.microsoft.com/office/drawing/2016/5/14/chartex" xmlns:mc="http://schemas.openxmlformats.org/markup-compatibility/2006" xmlns:aink="http://schemas.microsoft.com/office/drawing/2016/ink" xmlns:am3d="http://schemas.microsoft.com/office/drawing/2017/model3d" xmlns:o="urn:schemas-microsoft-com:office:office" xmlns:oel="http://schemas.microsoft.com/office/2019/extlst" xmlns:r="http://schemas.openxmlformats.org/officeDocument/2006/relationships" xmlns:m="http://schemas.openxmlformats.org/officeDocument/2006/math" xmlns:v="urn:schemas-microsoft-com:vml" xmlns:wp14="http://schemas.microsoft.com/office/word/2010/wordprocessingDrawing" xmlns:wp="http://schemas.openxmlformats.org/drawingml/2006/wordprocessingDrawing" xmlns:w10="urn:schemas-microsoft-com:office:word" xmlns:w="http://schemas.openxmlformats.org/wordprocessingml/2006/main" xmlns:w14="http://schemas.microsoft.com/office/word/2010/wordml" xmlns:w15="http://schemas.microsoft.com/office/word/2012/wordml" xmlns:w16cex="http://schemas.microsoft.com/office/word/2018/wordml/cex" xmlns:w16cid="http://schemas.microsoft.com/office/word/2016/wordml/cid" xmlns:w16="http://schemas.microsoft.com/office/word/2018/wordml" xmlns:w16du="http://schemas.microsoft.com/office/word/2023/wordml/word16du" xmlns:w16sdtdh="http://schemas.microsoft.com/office/word/2020/wordml/sdtdatahash" xmlns:w16se="http://schemas.microsoft.com/office/word/2015/wordml/symex" xmlns:wpg="http://schemas.microsoft.com/office/word/2010/wordprocessingGroup" xmlns:wpi="http://schemas.microsoft.com/office/word/2010/wordprocessingInk" xmlns:wne="http://schemas.microsoft.com/office/word/2006/wordml" xmlns:wps="http://schemas.microsoft.com/office/word/2010/wordprocessingShape" mc:Ignorable="w14 w15 w16se w16cid w16 w16cex w16sdtdh w16du wp14">
   <w:body>
     <w:sdt>
       <w:sdtPr>
@@ -27,7 +27,7 @@
       <w:sdtContent>
         <w:p>
           <w:pPr>
-            <w:pStyle w:val="TOC-opskrif"/>
+            <w:pStyle w:val="TOCHeading"/>
           </w:pPr>
           <w:r>
             <w:t>Table of Contents</w:t>
@@ -45,7 +45,7 @@
               <w:kern w:val="2"/>
               <w:sz w:val="24"/>
               <w:szCs w:val="24"/>
-              <w:lang w:val="af-ZA" w:eastAsia="af-ZA"/>
+              <w:lang w:eastAsia="en-ZA"/>
               <w14:ligatures w14:val="standardContextual"/>
             </w:rPr>
           </w:pPr>
@@ -58,17 +58,17 @@
           <w:r>
             <w:fldChar w:fldCharType="separate"/>
           </w:r>
-          <w:hyperlink w:anchor="_Toc163280074" w:history="1">
-            <w:r>
-              <w:rPr>
-                <w:rStyle w:val="Hiperskakel"/>
+          <w:hyperlink w:anchor="_Toc177963265" w:history="1">
+            <w:r>
+              <w:rPr>
+                <w:rStyle w:val="Hyperlink"/>
                 <w:rFonts w:ascii="Segoe UI Black" w:hAnsi="Segoe UI Black" w:cs="Segoe UI Black"/>
                 <w:b/>
                 <w:bCs/>
                 <w:noProof/>
                 <w:lang w:val="x-none"/>
               </w:rPr>
-              <w:t>Subscriptions - Search - Column Country / Address 3</w:t>
+              <w:t>Subscriptions - Splash screen on top</w:t>
             </w:r>
             <w:r>
               <w:rPr>
@@ -89,7 +89,7 @@
                 <w:noProof/>
                 <w:webHidden/>
               </w:rPr>
-              <w:instrText xml:space="preserve"> PAGEREF _Toc163280074 \h </w:instrText>
+              <w:instrText xml:space="preserve"> PAGEREF _Toc177963265 \h </w:instrText>
             </w:r>
             <w:r>
               <w:rPr>
@@ -132,20 +132,98 @@
               <w:kern w:val="2"/>
               <w:sz w:val="24"/>
               <w:szCs w:val="24"/>
-              <w:lang w:val="af-ZA" w:eastAsia="af-ZA"/>
+              <w:lang w:eastAsia="en-ZA"/>
               <w14:ligatures w14:val="standardContextual"/>
             </w:rPr>
           </w:pPr>
-          <w:hyperlink w:anchor="_Toc163280075" w:history="1">
-            <w:r>
-              <w:rPr>
-                <w:rStyle w:val="Hiperskakel"/>
+          <w:hyperlink w:anchor="_Toc177963266" w:history="1">
+            <w:r>
+              <w:rPr>
+                <w:rStyle w:val="Hyperlink"/>
                 <w:rFonts w:ascii="Segoe UI Black" w:hAnsi="Segoe UI Black" w:cs="Segoe UI Black"/>
                 <w:b/>
                 <w:bCs/>
                 <w:noProof/>
                 <w:lang w:val="x-none"/>
               </w:rPr>
+              <w:t>Subscriptions - Search - Column Country / Address 3</w:t>
+            </w:r>
+            <w:r>
+              <w:rPr>
+                <w:noProof/>
+                <w:webHidden/>
+              </w:rPr>
+              <w:tab/>
+            </w:r>
+            <w:r>
+              <w:rPr>
+                <w:noProof/>
+                <w:webHidden/>
+              </w:rPr>
+              <w:fldChar w:fldCharType="begin"/>
+            </w:r>
+            <w:r>
+              <w:rPr>
+                <w:noProof/>
+                <w:webHidden/>
+              </w:rPr>
+              <w:instrText xml:space="preserve"> PAGEREF _Toc177963266 \h </w:instrText>
+            </w:r>
+            <w:r>
+              <w:rPr>
+                <w:noProof/>
+                <w:webHidden/>
+              </w:rPr>
+            </w:r>
+            <w:r>
+              <w:rPr>
+                <w:noProof/>
+                <w:webHidden/>
+              </w:rPr>
+              <w:fldChar w:fldCharType="separate"/>
+            </w:r>
+            <w:r>
+              <w:rPr>
+                <w:noProof/>
+                <w:webHidden/>
+              </w:rPr>
+              <w:t>2</w:t>
+            </w:r>
+            <w:r>
+              <w:rPr>
+                <w:noProof/>
+                <w:webHidden/>
+              </w:rPr>
+              <w:fldChar w:fldCharType="end"/>
+            </w:r>
+          </w:hyperlink>
+        </w:p>
+        <w:p>
+          <w:pPr>
+            <w:pStyle w:val="TOC1"/>
+            <w:tabs>
+              <w:tab w:val="right" w:leader="dot" w:pos="10456"/>
+            </w:tabs>
+            <w:rPr>
+              <w:rFonts w:eastAsiaTheme="minorEastAsia"/>
+              <w:noProof/>
+              <w:kern w:val="2"/>
+              <w:sz w:val="24"/>
+              <w:szCs w:val="24"/>
+              <w:lang w:eastAsia="en-ZA"/>
+              <w14:ligatures w14:val="standardContextual"/>
+            </w:rPr>
+          </w:pPr>
+          <w:hyperlink w:anchor="_Toc177963267" w:history="1">
+            <w:r>
+              <w:rPr>
+                <w:rStyle w:val="Hyperlink"/>
+                <w:rFonts w:ascii="Segoe UI Black" w:hAnsi="Segoe UI Black" w:cs="Segoe UI Black"/>
+                <w:b/>
+                <w:bCs/>
+                <w:noProof/>
+                <w:lang w:val="x-none"/>
+              </w:rPr>
               <w:t>Subscriptions Next run / Transaction dates 1900 year</w:t>
             </w:r>
             <w:r>
@@ -167,7 +245,7 @@
                 <w:noProof/>
                 <w:webHidden/>
               </w:rPr>
-              <w:instrText xml:space="preserve"> PAGEREF _Toc163280075 \h </w:instrText>
+              <w:instrText xml:space="preserve"> PAGEREF _Toc177963267 \h </w:instrText>
             </w:r>
             <w:r>
               <w:rPr>
@@ -187,7 +265,7 @@
                 <w:noProof/>
                 <w:webHidden/>
               </w:rPr>
-              <w:t>2</w:t>
+              <w:t>3</w:t>
             </w:r>
             <w:r>
               <w:rPr>
@@ -210,14 +288,14 @@
               <w:kern w:val="2"/>
               <w:sz w:val="24"/>
               <w:szCs w:val="24"/>
-              <w:lang w:val="af-ZA" w:eastAsia="af-ZA"/>
+              <w:lang w:eastAsia="en-ZA"/>
               <w14:ligatures w14:val="standardContextual"/>
             </w:rPr>
           </w:pPr>
-          <w:hyperlink w:anchor="_Toc163280076" w:history="1">
-            <w:r>
-              <w:rPr>
-                <w:rStyle w:val="Hiperskakel"/>
+          <w:hyperlink w:anchor="_Toc177963268" w:history="1">
+            <w:r>
+              <w:rPr>
+                <w:rStyle w:val="Hyperlink"/>
                 <w:rFonts w:ascii="Segoe UI Black" w:hAnsi="Segoe UI Black" w:cs="Segoe UI Black"/>
                 <w:b/>
                 <w:bCs/>
@@ -247,7 +325,7 @@
                 <w:noProof/>
                 <w:webHidden/>
               </w:rPr>
-              <w:instrText xml:space="preserve"> PAGEREF _Toc163280076 \h </w:instrText>
+              <w:instrText xml:space="preserve"> PAGEREF _Toc177963268 \h </w:instrText>
             </w:r>
             <w:r>
               <w:rPr>
@@ -267,7 +345,7 @@
                 <w:noProof/>
                 <w:webHidden/>
               </w:rPr>
-              <w:t>2</w:t>
+              <w:t>3</w:t>
             </w:r>
             <w:r>
               <w:rPr>
@@ -290,14 +368,14 @@
               <w:kern w:val="2"/>
               <w:sz w:val="24"/>
               <w:szCs w:val="24"/>
-              <w:lang w:val="af-ZA" w:eastAsia="af-ZA"/>
+              <w:lang w:eastAsia="en-ZA"/>
               <w14:ligatures w14:val="standardContextual"/>
             </w:rPr>
           </w:pPr>
-          <w:hyperlink w:anchor="_Toc163280077" w:history="1">
-            <w:r>
-              <w:rPr>
-                <w:rStyle w:val="Hiperskakel"/>
+          <w:hyperlink w:anchor="_Toc177963269" w:history="1">
+            <w:r>
+              <w:rPr>
+                <w:rStyle w:val="Hyperlink"/>
                 <w:rFonts w:ascii="Segoe UI Black" w:hAnsi="Segoe UI Black" w:cs="Segoe UI Black"/>
                 <w:b/>
                 <w:bCs/>
@@ -327,7 +405,7 @@
                 <w:noProof/>
                 <w:webHidden/>
               </w:rPr>
-              <w:instrText xml:space="preserve"> PAGEREF _Toc163280077 \h </w:instrText>
+              <w:instrText xml:space="preserve"> PAGEREF _Toc177963269 \h </w:instrText>
             </w:r>
             <w:r>
               <w:rPr>
@@ -347,7 +425,7 @@
                 <w:noProof/>
                 <w:webHidden/>
               </w:rPr>
-              <w:t>2</w:t>
+              <w:t>3</w:t>
             </w:r>
             <w:r>
               <w:rPr>
@@ -370,14 +448,14 @@
               <w:kern w:val="2"/>
               <w:sz w:val="24"/>
               <w:szCs w:val="24"/>
-              <w:lang w:val="af-ZA" w:eastAsia="af-ZA"/>
+              <w:lang w:eastAsia="en-ZA"/>
               <w14:ligatures w14:val="standardContextual"/>
             </w:rPr>
           </w:pPr>
-          <w:hyperlink w:anchor="_Toc163280078" w:history="1">
-            <w:r>
-              <w:rPr>
-                <w:rStyle w:val="Hiperskakel"/>
+          <w:hyperlink w:anchor="_Toc177963270" w:history="1">
+            <w:r>
+              <w:rPr>
+                <w:rStyle w:val="Hyperlink"/>
                 <w:rFonts w:ascii="Segoe UI Black" w:hAnsi="Segoe UI Black" w:cs="Segoe UI Black"/>
                 <w:b/>
                 <w:bCs/>
@@ -407,7 +485,7 @@
                 <w:noProof/>
                 <w:webHidden/>
               </w:rPr>
-              <w:instrText xml:space="preserve"> PAGEREF _Toc163280078 \h </w:instrText>
+              <w:instrText xml:space="preserve"> PAGEREF _Toc177963270 \h </w:instrText>
             </w:r>
             <w:r>
               <w:rPr>
@@ -427,7 +505,7 @@
                 <w:noProof/>
                 <w:webHidden/>
               </w:rPr>
-              <w:t>2</w:t>
+              <w:t>3</w:t>
             </w:r>
             <w:r>
               <w:rPr>
@@ -450,14 +528,14 @@
               <w:kern w:val="2"/>
               <w:sz w:val="24"/>
               <w:szCs w:val="24"/>
-              <w:lang w:val="af-ZA" w:eastAsia="af-ZA"/>
+              <w:lang w:eastAsia="en-ZA"/>
               <w14:ligatures w14:val="standardContextual"/>
             </w:rPr>
           </w:pPr>
-          <w:hyperlink w:anchor="_Toc163280079" w:history="1">
-            <w:r>
-              <w:rPr>
-                <w:rStyle w:val="Hiperskakel"/>
+          <w:hyperlink w:anchor="_Toc177963271" w:history="1">
+            <w:r>
+              <w:rPr>
+                <w:rStyle w:val="Hyperlink"/>
                 <w:rFonts w:ascii="Segoe UI Black" w:hAnsi="Segoe UI Black" w:cs="Segoe UI Black"/>
                 <w:b/>
                 <w:bCs/>
@@ -487,7 +565,7 @@
                 <w:noProof/>
                 <w:webHidden/>
               </w:rPr>
-              <w:instrText xml:space="preserve"> PAGEREF _Toc163280079 \h </w:instrText>
+              <w:instrText xml:space="preserve"> PAGEREF _Toc177963271 \h </w:instrText>
             </w:r>
             <w:r>
               <w:rPr>
@@ -507,7 +585,7 @@
                 <w:noProof/>
                 <w:webHidden/>
               </w:rPr>
-              <w:t>3</w:t>
+              <w:t>4</w:t>
             </w:r>
             <w:r>
               <w:rPr>
@@ -530,7 +608,6 @@
         </w:p>
       </w:sdtContent>
     </w:sdt>
-    <w:p/>
     <w:p>
       <w:pPr>
         <w:keepNext/>
@@ -549,8 +626,7 @@
           <w:lang w:val="x-none"/>
         </w:rPr>
       </w:pPr>
-      <w:bookmarkStart w:id="0" w:name="_Toc163280074"/>
-      <w:proofErr w:type="spellStart"/>
+      <w:bookmarkStart w:id="0" w:name="_Toc177963265"/>
       <w:r>
         <w:rPr>
           <w:rFonts w:ascii="Segoe UI Black" w:hAnsi="Segoe UI Black" w:cs="Segoe UI Black"/>
@@ -561,112 +637,9 @@
           <w:szCs w:val="28"/>
           <w:lang w:val="x-none"/>
         </w:rPr>
-        <w:t>Subscriptions</w:t>
-      </w:r>
-      <w:proofErr w:type="spellEnd"/>
-      <w:r>
-        <w:rPr>
-          <w:rFonts w:ascii="Segoe UI Black" w:hAnsi="Segoe UI Black" w:cs="Segoe UI Black"/>
-          <w:b/>
-          <w:bCs/>
-          <w:color w:val="000080"/>
-          <w:sz w:val="28"/>
-          <w:szCs w:val="28"/>
-          <w:lang w:val="x-none"/>
-        </w:rPr>
-        <w:t xml:space="preserve"> - </w:t>
-      </w:r>
-      <w:proofErr w:type="spellStart"/>
-      <w:r>
-        <w:rPr>
-          <w:rFonts w:ascii="Segoe UI Black" w:hAnsi="Segoe UI Black" w:cs="Segoe UI Black"/>
-          <w:b/>
-          <w:bCs/>
-          <w:color w:val="000080"/>
-          <w:sz w:val="28"/>
-          <w:szCs w:val="28"/>
-          <w:lang w:val="x-none"/>
-        </w:rPr>
-        <w:t>Search</w:t>
-      </w:r>
-      <w:proofErr w:type="spellEnd"/>
-      <w:r>
-        <w:rPr>
-          <w:rFonts w:ascii="Segoe UI Black" w:hAnsi="Segoe UI Black" w:cs="Segoe UI Black"/>
-          <w:b/>
-          <w:bCs/>
-          <w:color w:val="000080"/>
-          <w:sz w:val="28"/>
-          <w:szCs w:val="28"/>
-          <w:lang w:val="x-none"/>
-        </w:rPr>
-        <w:t xml:space="preserve"> - </w:t>
-      </w:r>
-      <w:proofErr w:type="spellStart"/>
-      <w:r>
-        <w:rPr>
-          <w:rFonts w:ascii="Segoe UI Black" w:hAnsi="Segoe UI Black" w:cs="Segoe UI Black"/>
-          <w:b/>
-          <w:bCs/>
-          <w:color w:val="000080"/>
-          <w:sz w:val="28"/>
-          <w:szCs w:val="28"/>
-          <w:lang w:val="x-none"/>
-        </w:rPr>
-        <w:t>Column</w:t>
-      </w:r>
-      <w:proofErr w:type="spellEnd"/>
-      <w:r>
-        <w:rPr>
-          <w:rFonts w:ascii="Segoe UI Black" w:hAnsi="Segoe UI Black" w:cs="Segoe UI Black"/>
-          <w:b/>
-          <w:bCs/>
-          <w:color w:val="000080"/>
-          <w:sz w:val="28"/>
-          <w:szCs w:val="28"/>
-          <w:lang w:val="x-none"/>
-        </w:rPr>
-        <w:t xml:space="preserve"> Country / </w:t>
-      </w:r>
-      <w:proofErr w:type="spellStart"/>
-      <w:r>
-        <w:rPr>
-          <w:rFonts w:ascii="Segoe UI Black" w:hAnsi="Segoe UI Black" w:cs="Segoe UI Black"/>
-          <w:b/>
-          <w:bCs/>
-          <w:color w:val="000080"/>
-          <w:sz w:val="28"/>
-          <w:szCs w:val="28"/>
-          <w:lang w:val="x-none"/>
-        </w:rPr>
-        <w:t>Address</w:t>
-      </w:r>
-      <w:proofErr w:type="spellEnd"/>
-      <w:r>
-        <w:rPr>
-          <w:rFonts w:ascii="Segoe UI Black" w:hAnsi="Segoe UI Black" w:cs="Segoe UI Black"/>
-          <w:b/>
-          <w:bCs/>
-          <w:color w:val="000080"/>
-          <w:sz w:val="28"/>
-          <w:szCs w:val="28"/>
-          <w:lang w:val="x-none"/>
-        </w:rPr>
-        <w:t xml:space="preserve"> 3</w:t>
+        <w:t>Subscriptions - Splash screen on top</w:t>
       </w:r>
       <w:bookmarkEnd w:id="0"/>
-      <w:r>
-        <w:rPr>
-          <w:rFonts w:ascii="Segoe UI Black" w:hAnsi="Segoe UI Black" w:cs="Segoe UI Black"/>
-          <w:b/>
-          <w:bCs/>
-          <w:color w:val="000080"/>
-          <w:sz w:val="28"/>
-          <w:szCs w:val="28"/>
-          <w:lang w:val="x-none"/>
-        </w:rPr>
-        <w:t xml:space="preserve"> </w:t>
-      </w:r>
     </w:p>
     <w:p>
       <w:pPr>
@@ -675,31 +648,57 @@
         <w:adjustRightInd w:val="0"/>
         <w:spacing w:before="75" w:after="75" w:line="360" w:lineRule="auto"/>
         <w:rPr>
-          <w:rFonts w:ascii="Segoe UI Black" w:hAnsi="Segoe UI Black" w:cs="Segoe UI Black"/>
-          <w:b/>
-          <w:bCs/>
-          <w:color w:val="000080"/>
-          <w:sz w:val="28"/>
-          <w:szCs w:val="28"/>
+          <w:rFonts w:ascii="Segoe UI" w:hAnsi="Segoe UI" w:cs="Segoe UI"/>
+          <w:sz w:val="20"/>
+          <w:szCs w:val="20"/>
           <w:lang w:val="x-none"/>
         </w:rPr>
       </w:pPr>
       <w:r>
         <w:rPr>
-          <w:rFonts w:ascii="Segoe UI Black" w:hAnsi="Segoe UI Black" w:cs="Segoe UI Black"/>
-          <w:b/>
-          <w:bCs/>
+          <w:rFonts w:ascii="Segoe UI" w:hAnsi="Segoe UI" w:cs="Segoe UI"/>
+          <w:sz w:val="20"/>
+          <w:szCs w:val="20"/>
+          <w:lang w:val="x-none"/>
+        </w:rPr>
+        <w:t>Replicated in osFinancials5.1.0.189 Update install.</w:t>
+      </w:r>
+    </w:p>
+    <w:p>
+      <w:pPr>
+        <w:autoSpaceDE w:val="0"/>
+        <w:autoSpaceDN w:val="0"/>
+        <w:adjustRightInd w:val="0"/>
+        <w:spacing w:before="75" w:after="75" w:line="360" w:lineRule="auto"/>
+        <w:rPr>
+          <w:rFonts w:ascii="Segoe UI" w:hAnsi="Segoe UI" w:cs="Segoe UI"/>
+          <w:sz w:val="20"/>
+          <w:szCs w:val="20"/>
+          <w:lang w:val="x-none"/>
+        </w:rPr>
+      </w:pPr>
+      <w:r>
+        <w:rPr>
+          <w:rFonts w:ascii="Segoe UI" w:hAnsi="Segoe UI" w:cs="Segoe UI"/>
+          <w:sz w:val="20"/>
+          <w:szCs w:val="20"/>
+          <w:lang w:val="x-none"/>
+        </w:rPr>
+        <w:t xml:space="preserve">If Subscriptions activated and when starting osFinancials5 and opening a Set of Books, the osFinancials splash screen stays on top. </w:t>
+      </w:r>
+      <w:r>
+        <w:rPr>
+          <w:rFonts w:ascii="Segoe UI" w:hAnsi="Segoe UI" w:cs="Segoe UI"/>
           <w:noProof/>
-          <w:color w:val="000080"/>
-          <w:sz w:val="28"/>
-          <w:szCs w:val="28"/>
+          <w:sz w:val="20"/>
+          <w:szCs w:val="20"/>
           <w:lang w:val="x-none"/>
         </w:rPr>
         <w:drawing>
-          <wp:inline distT="0" distB="0" distL="0" distR="0" wp14:anchorId="0097E5F6" wp14:editId="34124E4F">
-            <wp:extent cx="6645910" cy="3037205"/>
+          <wp:inline distT="0" distB="0" distL="0" distR="0" wp14:anchorId="2660C664" wp14:editId="388CEAE1">
+            <wp:extent cx="6645910" cy="3700780"/>
             <wp:effectExtent l="0" t="0" r="2540" b="0"/>
-            <wp:docPr id="1567271844" name="Prent 5"/>
+            <wp:docPr id="81276534" name="Picture 2"/>
             <wp:cNvGraphicFramePr>
               <a:graphicFrameLocks xmlns:a="http://schemas.openxmlformats.org/drawingml/2006/main" noChangeAspect="1"/>
             </wp:cNvGraphicFramePr>
@@ -728,7 +727,7 @@
                   <pic:spPr bwMode="auto">
                     <a:xfrm>
                       <a:off x="0" y="0"/>
-                      <a:ext cx="6645910" cy="3037205"/>
+                      <a:ext cx="6645910" cy="3700780"/>
                     </a:xfrm>
                     <a:prstGeom prst="rect">
                       <a:avLst/>
@@ -758,7 +757,6 @@
           <w:lang w:val="x-none"/>
         </w:rPr>
       </w:pPr>
-      <w:proofErr w:type="spellStart"/>
       <w:r>
         <w:rPr>
           <w:rFonts w:ascii="Segoe UI" w:hAnsi="Segoe UI" w:cs="Segoe UI"/>
@@ -766,297 +764,7 @@
           <w:szCs w:val="20"/>
           <w:lang w:val="x-none"/>
         </w:rPr>
-        <w:t>The</w:t>
-      </w:r>
-      <w:proofErr w:type="spellEnd"/>
-      <w:r>
-        <w:rPr>
-          <w:rFonts w:ascii="Segoe UI" w:hAnsi="Segoe UI" w:cs="Segoe UI"/>
-          <w:sz w:val="20"/>
-          <w:szCs w:val="20"/>
-          <w:lang w:val="x-none"/>
-        </w:rPr>
-        <w:t xml:space="preserve"> Country </w:t>
-      </w:r>
-      <w:proofErr w:type="spellStart"/>
-      <w:r>
-        <w:rPr>
-          <w:rFonts w:ascii="Segoe UI" w:hAnsi="Segoe UI" w:cs="Segoe UI"/>
-          <w:sz w:val="20"/>
-          <w:szCs w:val="20"/>
-          <w:lang w:val="x-none"/>
-        </w:rPr>
-        <w:t>column</w:t>
-      </w:r>
-      <w:proofErr w:type="spellEnd"/>
-      <w:r>
-        <w:rPr>
-          <w:rFonts w:ascii="Segoe UI" w:hAnsi="Segoe UI" w:cs="Segoe UI"/>
-          <w:sz w:val="20"/>
-          <w:szCs w:val="20"/>
-          <w:lang w:val="x-none"/>
-        </w:rPr>
-        <w:t xml:space="preserve"> </w:t>
-      </w:r>
-      <w:proofErr w:type="spellStart"/>
-      <w:r>
-        <w:rPr>
-          <w:rFonts w:ascii="Segoe UI" w:hAnsi="Segoe UI" w:cs="Segoe UI"/>
-          <w:sz w:val="20"/>
-          <w:szCs w:val="20"/>
-          <w:lang w:val="x-none"/>
-        </w:rPr>
-        <w:t>heading</w:t>
-      </w:r>
-      <w:proofErr w:type="spellEnd"/>
-      <w:r>
-        <w:rPr>
-          <w:rFonts w:ascii="Segoe UI" w:hAnsi="Segoe UI" w:cs="Segoe UI"/>
-          <w:sz w:val="20"/>
-          <w:szCs w:val="20"/>
-          <w:lang w:val="x-none"/>
-        </w:rPr>
-        <w:t xml:space="preserve"> "</w:t>
-      </w:r>
-      <w:r>
-        <w:rPr>
-          <w:rFonts w:ascii="Segoe UI" w:hAnsi="Segoe UI" w:cs="Segoe UI"/>
-          <w:i/>
-          <w:iCs/>
-          <w:sz w:val="20"/>
-          <w:szCs w:val="20"/>
-          <w:lang w:val="x-none"/>
-        </w:rPr>
-        <w:t>Land</w:t>
-      </w:r>
-      <w:r>
-        <w:rPr>
-          <w:rFonts w:ascii="Segoe UI" w:hAnsi="Segoe UI" w:cs="Segoe UI"/>
-          <w:sz w:val="20"/>
-          <w:szCs w:val="20"/>
-          <w:lang w:val="x-none"/>
-        </w:rPr>
-        <w:t xml:space="preserve">"  </w:t>
-      </w:r>
-      <w:proofErr w:type="spellStart"/>
-      <w:r>
-        <w:rPr>
-          <w:rFonts w:ascii="Segoe UI" w:hAnsi="Segoe UI" w:cs="Segoe UI"/>
-          <w:sz w:val="20"/>
-          <w:szCs w:val="20"/>
-          <w:lang w:val="x-none"/>
-        </w:rPr>
-        <w:t>should</w:t>
-      </w:r>
-      <w:proofErr w:type="spellEnd"/>
-      <w:r>
-        <w:rPr>
-          <w:rFonts w:ascii="Segoe UI" w:hAnsi="Segoe UI" w:cs="Segoe UI"/>
-          <w:sz w:val="20"/>
-          <w:szCs w:val="20"/>
-          <w:lang w:val="x-none"/>
-        </w:rPr>
-        <w:t xml:space="preserve"> </w:t>
-      </w:r>
-      <w:proofErr w:type="spellStart"/>
-      <w:r>
-        <w:rPr>
-          <w:rFonts w:ascii="Segoe UI" w:hAnsi="Segoe UI" w:cs="Segoe UI"/>
-          <w:sz w:val="20"/>
-          <w:szCs w:val="20"/>
-          <w:lang w:val="x-none"/>
-        </w:rPr>
-        <w:t>be</w:t>
-      </w:r>
-      <w:proofErr w:type="spellEnd"/>
-      <w:r>
-        <w:rPr>
-          <w:rFonts w:ascii="Segoe UI" w:hAnsi="Segoe UI" w:cs="Segoe UI"/>
-          <w:sz w:val="20"/>
-          <w:szCs w:val="20"/>
-          <w:lang w:val="x-none"/>
-        </w:rPr>
-        <w:t xml:space="preserve"> </w:t>
-      </w:r>
-      <w:proofErr w:type="spellStart"/>
-      <w:r>
-        <w:rPr>
-          <w:rFonts w:ascii="Segoe UI" w:hAnsi="Segoe UI" w:cs="Segoe UI"/>
-          <w:sz w:val="20"/>
-          <w:szCs w:val="20"/>
-          <w:lang w:val="x-none"/>
-        </w:rPr>
-        <w:t>Address</w:t>
-      </w:r>
-      <w:proofErr w:type="spellEnd"/>
-      <w:r>
-        <w:rPr>
-          <w:rFonts w:ascii="Segoe UI" w:hAnsi="Segoe UI" w:cs="Segoe UI"/>
-          <w:sz w:val="20"/>
-          <w:szCs w:val="20"/>
-          <w:lang w:val="x-none"/>
-        </w:rPr>
-        <w:t xml:space="preserve"> 3 </w:t>
-      </w:r>
-      <w:proofErr w:type="spellStart"/>
-      <w:r>
-        <w:rPr>
-          <w:rFonts w:ascii="Segoe UI" w:hAnsi="Segoe UI" w:cs="Segoe UI"/>
-          <w:sz w:val="20"/>
-          <w:szCs w:val="20"/>
-          <w:lang w:val="x-none"/>
-        </w:rPr>
-        <w:t>since</w:t>
-      </w:r>
-      <w:proofErr w:type="spellEnd"/>
-      <w:r>
-        <w:rPr>
-          <w:rFonts w:ascii="Segoe UI" w:hAnsi="Segoe UI" w:cs="Segoe UI"/>
-          <w:sz w:val="20"/>
-          <w:szCs w:val="20"/>
-          <w:lang w:val="x-none"/>
-        </w:rPr>
-        <w:t xml:space="preserve"> </w:t>
-      </w:r>
-      <w:proofErr w:type="spellStart"/>
-      <w:r>
-        <w:rPr>
-          <w:rFonts w:ascii="Segoe UI" w:hAnsi="Segoe UI" w:cs="Segoe UI"/>
-          <w:sz w:val="20"/>
-          <w:szCs w:val="20"/>
-          <w:lang w:val="x-none"/>
-        </w:rPr>
-        <w:t>the</w:t>
-      </w:r>
-      <w:proofErr w:type="spellEnd"/>
-      <w:r>
-        <w:rPr>
-          <w:rFonts w:ascii="Segoe UI" w:hAnsi="Segoe UI" w:cs="Segoe UI"/>
-          <w:sz w:val="20"/>
-          <w:szCs w:val="20"/>
-          <w:lang w:val="x-none"/>
-        </w:rPr>
-        <w:t xml:space="preserve"> data </w:t>
-      </w:r>
-      <w:proofErr w:type="spellStart"/>
-      <w:r>
-        <w:rPr>
-          <w:rFonts w:ascii="Segoe UI" w:hAnsi="Segoe UI" w:cs="Segoe UI"/>
-          <w:sz w:val="20"/>
-          <w:szCs w:val="20"/>
-          <w:lang w:val="x-none"/>
-        </w:rPr>
-        <w:t>entered</w:t>
-      </w:r>
-      <w:proofErr w:type="spellEnd"/>
-      <w:r>
-        <w:rPr>
-          <w:rFonts w:ascii="Segoe UI" w:hAnsi="Segoe UI" w:cs="Segoe UI"/>
-          <w:sz w:val="20"/>
-          <w:szCs w:val="20"/>
-          <w:lang w:val="x-none"/>
-        </w:rPr>
-        <w:t xml:space="preserve"> in </w:t>
-      </w:r>
-      <w:proofErr w:type="spellStart"/>
-      <w:r>
-        <w:rPr>
-          <w:rFonts w:ascii="Segoe UI" w:hAnsi="Segoe UI" w:cs="Segoe UI"/>
-          <w:sz w:val="20"/>
-          <w:szCs w:val="20"/>
-          <w:lang w:val="x-none"/>
-        </w:rPr>
-        <w:t>Address</w:t>
-      </w:r>
-      <w:proofErr w:type="spellEnd"/>
-      <w:r>
-        <w:rPr>
-          <w:rFonts w:ascii="Segoe UI" w:hAnsi="Segoe UI" w:cs="Segoe UI"/>
-          <w:sz w:val="20"/>
-          <w:szCs w:val="20"/>
-          <w:lang w:val="x-none"/>
-        </w:rPr>
-        <w:t xml:space="preserve"> 3 </w:t>
-      </w:r>
-      <w:proofErr w:type="spellStart"/>
-      <w:r>
-        <w:rPr>
-          <w:rFonts w:ascii="Segoe UI" w:hAnsi="Segoe UI" w:cs="Segoe UI"/>
-          <w:sz w:val="20"/>
-          <w:szCs w:val="20"/>
-          <w:lang w:val="x-none"/>
-        </w:rPr>
-        <w:t>field</w:t>
-      </w:r>
-      <w:proofErr w:type="spellEnd"/>
-      <w:r>
-        <w:rPr>
-          <w:rFonts w:ascii="Segoe UI" w:hAnsi="Segoe UI" w:cs="Segoe UI"/>
-          <w:sz w:val="20"/>
-          <w:szCs w:val="20"/>
-          <w:lang w:val="x-none"/>
-        </w:rPr>
-        <w:t xml:space="preserve"> is </w:t>
-      </w:r>
-      <w:proofErr w:type="spellStart"/>
-      <w:r>
-        <w:rPr>
-          <w:rFonts w:ascii="Segoe UI" w:hAnsi="Segoe UI" w:cs="Segoe UI"/>
-          <w:sz w:val="20"/>
-          <w:szCs w:val="20"/>
-          <w:lang w:val="x-none"/>
-        </w:rPr>
-        <w:t>displayed</w:t>
-      </w:r>
-      <w:proofErr w:type="spellEnd"/>
-      <w:r>
-        <w:rPr>
-          <w:rFonts w:ascii="Segoe UI" w:hAnsi="Segoe UI" w:cs="Segoe UI"/>
-          <w:sz w:val="20"/>
-          <w:szCs w:val="20"/>
-          <w:lang w:val="x-none"/>
-        </w:rPr>
-        <w:t xml:space="preserve"> in </w:t>
-      </w:r>
-      <w:proofErr w:type="spellStart"/>
-      <w:r>
-        <w:rPr>
-          <w:rFonts w:ascii="Segoe UI" w:hAnsi="Segoe UI" w:cs="Segoe UI"/>
-          <w:sz w:val="20"/>
-          <w:szCs w:val="20"/>
-          <w:lang w:val="x-none"/>
-        </w:rPr>
-        <w:t>thee</w:t>
-      </w:r>
-      <w:proofErr w:type="spellEnd"/>
-      <w:r>
-        <w:rPr>
-          <w:rFonts w:ascii="Segoe UI" w:hAnsi="Segoe UI" w:cs="Segoe UI"/>
-          <w:sz w:val="20"/>
-          <w:szCs w:val="20"/>
-          <w:lang w:val="x-none"/>
-        </w:rPr>
-        <w:t xml:space="preserve"> Country </w:t>
-      </w:r>
-      <w:proofErr w:type="spellStart"/>
-      <w:r>
-        <w:rPr>
-          <w:rFonts w:ascii="Segoe UI" w:hAnsi="Segoe UI" w:cs="Segoe UI"/>
-          <w:sz w:val="20"/>
-          <w:szCs w:val="20"/>
-          <w:lang w:val="x-none"/>
-        </w:rPr>
-        <w:t>column</w:t>
-      </w:r>
-      <w:proofErr w:type="spellEnd"/>
-      <w:r>
-        <w:rPr>
-          <w:rFonts w:ascii="Segoe UI" w:hAnsi="Segoe UI" w:cs="Segoe UI"/>
-          <w:sz w:val="20"/>
-          <w:szCs w:val="20"/>
-          <w:lang w:val="x-none"/>
-        </w:rPr>
-        <w:t>.</w:t>
+        <w:t>There is a Building process behind the Subscriptions that does not finish.</w:t>
       </w:r>
     </w:p>
     <w:p>
@@ -1072,17 +780,78 @@
           <w:lang w:val="x-none"/>
         </w:rPr>
       </w:pPr>
-      <w:proofErr w:type="spellStart"/>
       <w:r>
+        <w:rPr>
+          <w:rFonts w:ascii="Segoe UI" w:hAnsi="Segoe UI" w:cs="Segoe UI"/>
+          <w:noProof/>
+          <w:sz w:val="20"/>
+          <w:szCs w:val="20"/>
+          <w:lang w:val="x-none"/>
+        </w:rPr>
+        <w:lastRenderedPageBreak/>
+        <w:drawing>
+          <wp:inline distT="0" distB="0" distL="0" distR="0" wp14:anchorId="69A7BD46" wp14:editId="65E278CB">
+            <wp:extent cx="6645910" cy="4187190"/>
+            <wp:effectExtent l="0" t="0" r="2540" b="3810"/>
+            <wp:docPr id="1734785408" name="Picture 1"/>
+            <wp:cNvGraphicFramePr>
+              <a:graphicFrameLocks xmlns:a="http://schemas.openxmlformats.org/drawingml/2006/main" noChangeAspect="1"/>
+            </wp:cNvGraphicFramePr>
+            <a:graphic xmlns:a="http://schemas.openxmlformats.org/drawingml/2006/main">
+              <a:graphicData uri="http://schemas.openxmlformats.org/drawingml/2006/picture">
+                <pic:pic xmlns:pic="http://schemas.openxmlformats.org/drawingml/2006/picture">
+                  <pic:nvPicPr>
+                    <pic:cNvPr id="0" name="Picture 2"/>
+                    <pic:cNvPicPr>
+                      <a:picLocks noChangeAspect="1" noChangeArrowheads="1"/>
+                    </pic:cNvPicPr>
+                  </pic:nvPicPr>
+                  <pic:blipFill>
+                    <a:blip r:embed="rId7">
+                      <a:extLst>
+                        <a:ext uri="{28A0092B-C50C-407E-A947-70E740481C1C}">
+                          <a14:useLocalDpi xmlns:a14="http://schemas.microsoft.com/office/drawing/2010/main" val="0"/>
+                        </a:ext>
+                      </a:extLst>
+                    </a:blip>
+                    <a:srcRect/>
+                    <a:stretch>
+                      <a:fillRect/>
+                    </a:stretch>
+                  </pic:blipFill>
+                  <pic:spPr bwMode="auto">
+                    <a:xfrm>
+                      <a:off x="0" y="0"/>
+                      <a:ext cx="6645910" cy="4187190"/>
+                    </a:xfrm>
+                    <a:prstGeom prst="rect">
+                      <a:avLst/>
+                    </a:prstGeom>
+                    <a:noFill/>
+                    <a:ln>
+                      <a:noFill/>
+                    </a:ln>
+                  </pic:spPr>
+                </pic:pic>
+              </a:graphicData>
+            </a:graphic>
+          </wp:inline>
+        </w:drawing>
+      </w:r>
+    </w:p>
+    <w:p>
+      <w:pPr>
+        <w:autoSpaceDE w:val="0"/>
+        <w:autoSpaceDN w:val="0"/>
+        <w:adjustRightInd w:val="0"/>
+        <w:spacing w:before="75" w:after="75" w:line="360" w:lineRule="auto"/>
         <w:rPr>
           <w:rFonts w:ascii="Segoe UI" w:hAnsi="Segoe UI" w:cs="Segoe UI"/>
           <w:sz w:val="20"/>
           <w:szCs w:val="20"/>
           <w:lang w:val="x-none"/>
         </w:rPr>
-        <w:t>Address</w:t>
-      </w:r>
-      <w:proofErr w:type="spellEnd"/>
+      </w:pPr>
       <w:r>
         <w:rPr>
           <w:rFonts w:ascii="Segoe UI" w:hAnsi="Segoe UI" w:cs="Segoe UI"/>
@@ -1090,7 +859,81 @@
           <w:szCs w:val="20"/>
           <w:lang w:val="x-none"/>
         </w:rPr>
-        <w:t xml:space="preserve"> 3 (2420)</w:t>
+        <w:t xml:space="preserve"> To resolve this, you need to close the Subscriptions screen to complete the Building process.</w:t>
+      </w:r>
+    </w:p>
+    <w:p>
+      <w:pPr>
+        <w:autoSpaceDE w:val="0"/>
+        <w:autoSpaceDN w:val="0"/>
+        <w:adjustRightInd w:val="0"/>
+        <w:spacing w:before="75" w:after="75" w:line="360" w:lineRule="auto"/>
+        <w:rPr>
+          <w:rFonts w:ascii="Segoe UI" w:hAnsi="Segoe UI" w:cs="Segoe UI"/>
+          <w:sz w:val="20"/>
+          <w:szCs w:val="20"/>
+          <w:lang w:val="x-none"/>
+        </w:rPr>
+      </w:pPr>
+      <w:r>
+        <w:rPr>
+          <w:rFonts w:ascii="Segoe UI" w:hAnsi="Segoe UI" w:cs="Segoe UI"/>
+          <w:sz w:val="20"/>
+          <w:szCs w:val="20"/>
+          <w:lang w:val="x-none"/>
+        </w:rPr>
+        <w:t xml:space="preserve">You may need to Manually launch the </w:t>
+      </w:r>
+      <w:r>
+        <w:rPr>
+          <w:rFonts w:ascii="Segoe UI" w:hAnsi="Segoe UI" w:cs="Segoe UI"/>
+          <w:b/>
+          <w:bCs/>
+          <w:sz w:val="20"/>
+          <w:szCs w:val="20"/>
+          <w:lang w:val="x-none"/>
+        </w:rPr>
+        <w:t>Subscriptions</w:t>
+      </w:r>
+      <w:r>
+        <w:rPr>
+          <w:rFonts w:ascii="Segoe UI" w:hAnsi="Segoe UI" w:cs="Segoe UI"/>
+          <w:sz w:val="20"/>
+          <w:szCs w:val="20"/>
+          <w:lang w:val="x-none"/>
+        </w:rPr>
+        <w:t xml:space="preserve"> from the </w:t>
+      </w:r>
+      <w:r>
+        <w:rPr>
+          <w:rFonts w:ascii="Segoe UI" w:hAnsi="Segoe UI" w:cs="Segoe UI"/>
+          <w:b/>
+          <w:bCs/>
+          <w:sz w:val="20"/>
+          <w:szCs w:val="20"/>
+          <w:lang w:val="x-none"/>
+        </w:rPr>
+        <w:t>Default</w:t>
+      </w:r>
+      <w:r>
+        <w:rPr>
+          <w:rFonts w:ascii="Segoe UI" w:hAnsi="Segoe UI" w:cs="Segoe UI"/>
+          <w:sz w:val="20"/>
+          <w:szCs w:val="20"/>
+          <w:lang w:val="x-none"/>
+        </w:rPr>
+        <w:t xml:space="preserve"> ribbon. </w:t>
+      </w:r>
+    </w:p>
+    <w:p>
+      <w:r>
+        <w:rPr>
+          <w:rFonts w:ascii="Segoe UI" w:hAnsi="Segoe UI" w:cs="Segoe UI"/>
+          <w:sz w:val="20"/>
+          <w:szCs w:val="20"/>
+          <w:lang w:val="x-none"/>
+        </w:rPr>
+        <w:t xml:space="preserve"> This is only replicated when opening a Set of Books in a new osFinancials session. Reopening the Set of Books in a current session, does not replicate this error.</w:t>
       </w:r>
     </w:p>
     <w:p>
@@ -1111,8 +954,7 @@
           <w:lang w:val="x-none"/>
         </w:rPr>
       </w:pPr>
-      <w:bookmarkStart w:id="1" w:name="_Toc163280075"/>
-      <w:proofErr w:type="spellStart"/>
+      <w:bookmarkStart w:id="1" w:name="_Toc177963266"/>
       <w:r>
         <w:rPr>
           <w:rFonts w:ascii="Segoe UI Black" w:hAnsi="Segoe UI Black" w:cs="Segoe UI Black"/>
@@ -1123,10 +965,9 @@
           <w:szCs w:val="28"/>
           <w:lang w:val="x-none"/>
         </w:rPr>
-        <w:lastRenderedPageBreak/>
-        <w:t>Subscriptions</w:t>
+        <w:t>Subscriptions - Search - Column Country / Address 3</w:t>
       </w:r>
-      <w:proofErr w:type="spellEnd"/>
+      <w:bookmarkEnd w:id="1"/>
       <w:r>
         <w:rPr>
           <w:rFonts w:ascii="Segoe UI Black" w:hAnsi="Segoe UI Black" w:cs="Segoe UI Black"/>
@@ -1139,8 +980,13 @@
         </w:rPr>
         <w:t xml:space="preserve"> </w:t>
       </w:r>
-      <w:proofErr w:type="spellStart"/>
-      <w:r>
+    </w:p>
+    <w:p>
+      <w:pPr>
+        <w:autoSpaceDE w:val="0"/>
+        <w:autoSpaceDN w:val="0"/>
+        <w:adjustRightInd w:val="0"/>
+        <w:spacing w:before="75" w:after="75" w:line="360" w:lineRule="auto"/>
         <w:rPr>
           <w:rFonts w:ascii="Segoe UI Black" w:hAnsi="Segoe UI Black" w:cs="Segoe UI Black"/>
           <w:b/>
@@ -1150,10 +996,162 @@
           <w:szCs w:val="28"/>
           <w:lang w:val="x-none"/>
         </w:rPr>
-        <w:t>Next</w:t>
+      </w:pPr>
+      <w:r>
+        <w:rPr>
+          <w:rFonts w:ascii="Segoe UI Black" w:hAnsi="Segoe UI Black" w:cs="Segoe UI Black"/>
+          <w:b/>
+          <w:bCs/>
+          <w:noProof/>
+          <w:color w:val="000080"/>
+          <w:sz w:val="28"/>
+          <w:szCs w:val="28"/>
+          <w:lang w:val="x-none"/>
+        </w:rPr>
+        <w:drawing>
+          <wp:inline distT="0" distB="0" distL="0" distR="0" wp14:anchorId="0097E5F6" wp14:editId="7865348D">
+            <wp:extent cx="6477000" cy="2960013"/>
+            <wp:effectExtent l="0" t="0" r="0" b="0"/>
+            <wp:docPr id="1567271844" name="Prent 5"/>
+            <wp:cNvGraphicFramePr>
+              <a:graphicFrameLocks xmlns:a="http://schemas.openxmlformats.org/drawingml/2006/main" noChangeAspect="1"/>
+            </wp:cNvGraphicFramePr>
+            <a:graphic xmlns:a="http://schemas.openxmlformats.org/drawingml/2006/main">
+              <a:graphicData uri="http://schemas.openxmlformats.org/drawingml/2006/picture">
+                <pic:pic xmlns:pic="http://schemas.openxmlformats.org/drawingml/2006/picture">
+                  <pic:nvPicPr>
+                    <pic:cNvPr id="0" name="Picture 1"/>
+                    <pic:cNvPicPr>
+                      <a:picLocks noChangeAspect="1" noChangeArrowheads="1"/>
+                    </pic:cNvPicPr>
+                  </pic:nvPicPr>
+                  <pic:blipFill>
+                    <a:blip r:embed="rId8">
+                      <a:extLst>
+                        <a:ext uri="{28A0092B-C50C-407E-A947-70E740481C1C}">
+                          <a14:useLocalDpi xmlns:a14="http://schemas.microsoft.com/office/drawing/2010/main" val="0"/>
+                        </a:ext>
+                      </a:extLst>
+                    </a:blip>
+                    <a:srcRect/>
+                    <a:stretch>
+                      <a:fillRect/>
+                    </a:stretch>
+                  </pic:blipFill>
+                  <pic:spPr bwMode="auto">
+                    <a:xfrm>
+                      <a:off x="0" y="0"/>
+                      <a:ext cx="6477000" cy="2960013"/>
+                    </a:xfrm>
+                    <a:prstGeom prst="rect">
+                      <a:avLst/>
+                    </a:prstGeom>
+                    <a:noFill/>
+                    <a:ln>
+                      <a:noFill/>
+                    </a:ln>
+                  </pic:spPr>
+                </pic:pic>
+              </a:graphicData>
+            </a:graphic>
+          </wp:inline>
+        </w:drawing>
+      </w:r>
+    </w:p>
+    <w:p>
+      <w:pPr>
+        <w:autoSpaceDE w:val="0"/>
+        <w:autoSpaceDN w:val="0"/>
+        <w:adjustRightInd w:val="0"/>
+        <w:spacing w:before="75" w:after="75" w:line="360" w:lineRule="auto"/>
+        <w:rPr>
+          <w:rFonts w:ascii="Segoe UI" w:hAnsi="Segoe UI" w:cs="Segoe UI"/>
+          <w:sz w:val="20"/>
+          <w:szCs w:val="20"/>
+          <w:lang w:val="x-none"/>
+        </w:rPr>
+      </w:pPr>
+      <w:r>
+        <w:rPr>
+          <w:rFonts w:ascii="Segoe UI" w:hAnsi="Segoe UI" w:cs="Segoe UI"/>
+          <w:sz w:val="20"/>
+          <w:szCs w:val="20"/>
+          <w:lang w:val="x-none"/>
+        </w:rPr>
+        <w:t>The Country column heading "</w:t>
+      </w:r>
+      <w:r>
+        <w:rPr>
+          <w:rFonts w:ascii="Segoe UI" w:hAnsi="Segoe UI" w:cs="Segoe UI"/>
+          <w:i/>
+          <w:iCs/>
+          <w:sz w:val="20"/>
+          <w:szCs w:val="20"/>
+          <w:lang w:val="x-none"/>
+        </w:rPr>
+        <w:t>Land</w:t>
+      </w:r>
+      <w:r>
+        <w:rPr>
+          <w:rFonts w:ascii="Segoe UI" w:hAnsi="Segoe UI" w:cs="Segoe UI"/>
+          <w:sz w:val="20"/>
+          <w:szCs w:val="20"/>
+          <w:lang w:val="x-none"/>
+        </w:rPr>
+        <w:t xml:space="preserve">"  should be Address 3 since the data entered in Address 3 field is displayed in </w:t>
+      </w:r>
+      <w:proofErr w:type="spellStart"/>
+      <w:r>
+        <w:rPr>
+          <w:rFonts w:ascii="Segoe UI" w:hAnsi="Segoe UI" w:cs="Segoe UI"/>
+          <w:sz w:val="20"/>
+          <w:szCs w:val="20"/>
+          <w:lang w:val="x-none"/>
+        </w:rPr>
+        <w:t>thee</w:t>
       </w:r>
       <w:proofErr w:type="spellEnd"/>
       <w:r>
+        <w:rPr>
+          <w:rFonts w:ascii="Segoe UI" w:hAnsi="Segoe UI" w:cs="Segoe UI"/>
+          <w:sz w:val="20"/>
+          <w:szCs w:val="20"/>
+          <w:lang w:val="x-none"/>
+        </w:rPr>
+        <w:t xml:space="preserve"> Country column.</w:t>
+      </w:r>
+    </w:p>
+    <w:p>
+      <w:pPr>
+        <w:autoSpaceDE w:val="0"/>
+        <w:autoSpaceDN w:val="0"/>
+        <w:adjustRightInd w:val="0"/>
+        <w:spacing w:before="75" w:after="75" w:line="360" w:lineRule="auto"/>
+        <w:rPr>
+          <w:rFonts w:ascii="Segoe UI" w:hAnsi="Segoe UI" w:cs="Segoe UI"/>
+          <w:sz w:val="20"/>
+          <w:szCs w:val="20"/>
+          <w:lang w:val="x-none"/>
+        </w:rPr>
+      </w:pPr>
+      <w:r>
+        <w:rPr>
+          <w:rFonts w:ascii="Segoe UI" w:hAnsi="Segoe UI" w:cs="Segoe UI"/>
+          <w:sz w:val="20"/>
+          <w:szCs w:val="20"/>
+          <w:lang w:val="x-none"/>
+        </w:rPr>
+        <w:t>Address 3 (2420)</w:t>
+      </w:r>
+    </w:p>
+    <w:p>
+      <w:pPr>
+        <w:keepNext/>
+        <w:autoSpaceDE w:val="0"/>
+        <w:autoSpaceDN w:val="0"/>
+        <w:adjustRightInd w:val="0"/>
+        <w:spacing w:before="240" w:after="60" w:line="360" w:lineRule="auto"/>
+        <w:outlineLvl w:val="0"/>
         <w:rPr>
           <w:rFonts w:ascii="Segoe UI Black" w:hAnsi="Segoe UI Black" w:cs="Segoe UI Black"/>
           <w:b/>
@@ -1163,9 +1161,8 @@
           <w:szCs w:val="28"/>
           <w:lang w:val="x-none"/>
         </w:rPr>
-        <w:t xml:space="preserve"> </w:t>
-      </w:r>
-      <w:proofErr w:type="spellStart"/>
+      </w:pPr>
+      <w:bookmarkStart w:id="2" w:name="_Toc177963267"/>
       <w:r>
         <w:rPr>
           <w:rFonts w:ascii="Segoe UI Black" w:hAnsi="Segoe UI Black" w:cs="Segoe UI Black"/>
@@ -1176,9 +1173,10 @@
           <w:szCs w:val="28"/>
           <w:lang w:val="x-none"/>
         </w:rPr>
-        <w:t>run</w:t>
+        <w:lastRenderedPageBreak/>
+        <w:t>Subscriptions Next run / Transaction dates 1900 year</w:t>
       </w:r>
-      <w:proofErr w:type="spellEnd"/>
+      <w:bookmarkEnd w:id="2"/>
       <w:r>
         <w:rPr>
           <w:rFonts w:ascii="Segoe UI Black" w:hAnsi="Segoe UI Black" w:cs="Segoe UI Black"/>
@@ -1189,85 +1187,6 @@
           <w:szCs w:val="28"/>
           <w:lang w:val="x-none"/>
         </w:rPr>
-        <w:t xml:space="preserve"> / </w:t>
-      </w:r>
-      <w:proofErr w:type="spellStart"/>
-      <w:r>
-        <w:rPr>
-          <w:rFonts w:ascii="Segoe UI Black" w:hAnsi="Segoe UI Black" w:cs="Segoe UI Black"/>
-          <w:b/>
-          <w:bCs/>
-          <w:color w:val="000080"/>
-          <w:sz w:val="28"/>
-          <w:szCs w:val="28"/>
-          <w:lang w:val="x-none"/>
-        </w:rPr>
-        <w:t>Transaction</w:t>
-      </w:r>
-      <w:proofErr w:type="spellEnd"/>
-      <w:r>
-        <w:rPr>
-          <w:rFonts w:ascii="Segoe UI Black" w:hAnsi="Segoe UI Black" w:cs="Segoe UI Black"/>
-          <w:b/>
-          <w:bCs/>
-          <w:color w:val="000080"/>
-          <w:sz w:val="28"/>
-          <w:szCs w:val="28"/>
-          <w:lang w:val="x-none"/>
-        </w:rPr>
-        <w:t xml:space="preserve"> </w:t>
-      </w:r>
-      <w:proofErr w:type="spellStart"/>
-      <w:r>
-        <w:rPr>
-          <w:rFonts w:ascii="Segoe UI Black" w:hAnsi="Segoe UI Black" w:cs="Segoe UI Black"/>
-          <w:b/>
-          <w:bCs/>
-          <w:color w:val="000080"/>
-          <w:sz w:val="28"/>
-          <w:szCs w:val="28"/>
-          <w:lang w:val="x-none"/>
-        </w:rPr>
-        <w:t>dates</w:t>
-      </w:r>
-      <w:proofErr w:type="spellEnd"/>
-      <w:r>
-        <w:rPr>
-          <w:rFonts w:ascii="Segoe UI Black" w:hAnsi="Segoe UI Black" w:cs="Segoe UI Black"/>
-          <w:b/>
-          <w:bCs/>
-          <w:color w:val="000080"/>
-          <w:sz w:val="28"/>
-          <w:szCs w:val="28"/>
-          <w:lang w:val="x-none"/>
-        </w:rPr>
-        <w:t xml:space="preserve"> 1900 </w:t>
-      </w:r>
-      <w:proofErr w:type="spellStart"/>
-      <w:r>
-        <w:rPr>
-          <w:rFonts w:ascii="Segoe UI Black" w:hAnsi="Segoe UI Black" w:cs="Segoe UI Black"/>
-          <w:b/>
-          <w:bCs/>
-          <w:color w:val="000080"/>
-          <w:sz w:val="28"/>
-          <w:szCs w:val="28"/>
-          <w:lang w:val="x-none"/>
-        </w:rPr>
-        <w:t>year</w:t>
-      </w:r>
-      <w:bookmarkEnd w:id="1"/>
-      <w:proofErr w:type="spellEnd"/>
-      <w:r>
-        <w:rPr>
-          <w:rFonts w:ascii="Segoe UI Black" w:hAnsi="Segoe UI Black" w:cs="Segoe UI Black"/>
-          <w:b/>
-          <w:bCs/>
-          <w:color w:val="000080"/>
-          <w:sz w:val="28"/>
-          <w:szCs w:val="28"/>
-          <w:lang w:val="x-none"/>
-        </w:rPr>
         <w:t xml:space="preserve"> </w:t>
       </w:r>
     </w:p>
@@ -1289,8 +1208,7 @@
           <w:lang w:val="x-none"/>
         </w:rPr>
       </w:pPr>
-      <w:bookmarkStart w:id="2" w:name="_Toc163280076"/>
-      <w:proofErr w:type="spellStart"/>
+      <w:bookmarkStart w:id="3" w:name="_Toc177963268"/>
       <w:r>
         <w:rPr>
           <w:rFonts w:ascii="Segoe UI Black" w:hAnsi="Segoe UI Black" w:cs="Segoe UI Black"/>
@@ -1301,62 +1219,9 @@
           <w:color w:val="333399"/>
           <w:lang w:val="x-none"/>
         </w:rPr>
-        <w:t>Subscriptions</w:t>
+        <w:t>Subscriptions to process</w:t>
       </w:r>
-      <w:proofErr w:type="spellEnd"/>
-      <w:r>
-        <w:rPr>
-          <w:rFonts w:ascii="Segoe UI Black" w:hAnsi="Segoe UI Black" w:cs="Segoe UI Black"/>
-          <w:b/>
-          <w:bCs/>
-          <w:i/>
-          <w:iCs/>
-          <w:color w:val="333399"/>
-          <w:lang w:val="x-none"/>
-        </w:rPr>
-        <w:t xml:space="preserve"> </w:t>
-      </w:r>
-      <w:proofErr w:type="spellStart"/>
-      <w:r>
-        <w:rPr>
-          <w:rFonts w:ascii="Segoe UI Black" w:hAnsi="Segoe UI Black" w:cs="Segoe UI Black"/>
-          <w:b/>
-          <w:bCs/>
-          <w:i/>
-          <w:iCs/>
-          <w:color w:val="333399"/>
-          <w:lang w:val="x-none"/>
-        </w:rPr>
-        <w:t>to</w:t>
-      </w:r>
-      <w:proofErr w:type="spellEnd"/>
-      <w:r>
-        <w:rPr>
-          <w:rFonts w:ascii="Segoe UI Black" w:hAnsi="Segoe UI Black" w:cs="Segoe UI Black"/>
-          <w:b/>
-          <w:bCs/>
-          <w:i/>
-          <w:iCs/>
-          <w:color w:val="333399"/>
-          <w:lang w:val="x-none"/>
-        </w:rPr>
-        <w:t xml:space="preserve"> </w:t>
-      </w:r>
-      <w:proofErr w:type="spellStart"/>
-      <w:r>
-        <w:rPr>
-          <w:rFonts w:ascii="Segoe UI Black" w:hAnsi="Segoe UI Black" w:cs="Segoe UI Black"/>
-          <w:b/>
-          <w:bCs/>
-          <w:i/>
-          <w:iCs/>
-          <w:color w:val="333399"/>
-          <w:lang w:val="x-none"/>
-        </w:rPr>
-        <w:t>process</w:t>
-      </w:r>
-      <w:bookmarkEnd w:id="2"/>
-      <w:proofErr w:type="spellEnd"/>
+      <w:bookmarkEnd w:id="3"/>
     </w:p>
     <w:p>
       <w:pPr>
@@ -1403,7 +1268,7 @@
                     </pic:cNvPicPr>
                   </pic:nvPicPr>
                   <pic:blipFill>
-                    <a:blip r:embed="rId7">
+                    <a:blip r:embed="rId9">
                       <a:extLst>
                         <a:ext uri="{28A0092B-C50C-407E-A947-70E740481C1C}">
                           <a14:useLocalDpi xmlns:a14="http://schemas.microsoft.com/office/drawing/2010/main" val="0"/>
@@ -1453,8 +1318,7 @@
           <w:lang w:val="x-none"/>
         </w:rPr>
       </w:pPr>
-      <w:bookmarkStart w:id="3" w:name="_Toc163280077"/>
-      <w:proofErr w:type="spellStart"/>
+      <w:bookmarkStart w:id="4" w:name="_Toc177963269"/>
       <w:r>
         <w:rPr>
           <w:rFonts w:ascii="Segoe UI Black" w:hAnsi="Segoe UI Black" w:cs="Segoe UI Black"/>
@@ -1465,62 +1329,9 @@
           <w:color w:val="333399"/>
           <w:lang w:val="x-none"/>
         </w:rPr>
-        <w:t>Debtors</w:t>
+        <w:t>Debtors - Subscriptions tab</w:t>
       </w:r>
-      <w:proofErr w:type="spellEnd"/>
-      <w:r>
-        <w:rPr>
-          <w:rFonts w:ascii="Segoe UI Black" w:hAnsi="Segoe UI Black" w:cs="Segoe UI Black"/>
-          <w:b/>
-          <w:bCs/>
-          <w:i/>
-          <w:iCs/>
-          <w:color w:val="333399"/>
-          <w:lang w:val="x-none"/>
-        </w:rPr>
-        <w:t xml:space="preserve"> - </w:t>
-      </w:r>
-      <w:proofErr w:type="spellStart"/>
-      <w:r>
-        <w:rPr>
-          <w:rFonts w:ascii="Segoe UI Black" w:hAnsi="Segoe UI Black" w:cs="Segoe UI Black"/>
-          <w:b/>
-          <w:bCs/>
-          <w:i/>
-          <w:iCs/>
-          <w:color w:val="333399"/>
-          <w:lang w:val="x-none"/>
-        </w:rPr>
-        <w:t>Subscriptions</w:t>
-      </w:r>
-      <w:proofErr w:type="spellEnd"/>
-      <w:r>
-        <w:rPr>
-          <w:rFonts w:ascii="Segoe UI Black" w:hAnsi="Segoe UI Black" w:cs="Segoe UI Black"/>
-          <w:b/>
-          <w:bCs/>
-          <w:i/>
-          <w:iCs/>
-          <w:color w:val="333399"/>
-          <w:lang w:val="x-none"/>
-        </w:rPr>
-        <w:t xml:space="preserve"> </w:t>
-      </w:r>
-      <w:proofErr w:type="spellStart"/>
-      <w:r>
-        <w:rPr>
-          <w:rFonts w:ascii="Segoe UI Black" w:hAnsi="Segoe UI Black" w:cs="Segoe UI Black"/>
-          <w:b/>
-          <w:bCs/>
-          <w:i/>
-          <w:iCs/>
-          <w:color w:val="333399"/>
-          <w:lang w:val="x-none"/>
-        </w:rPr>
-        <w:t>tab</w:t>
-      </w:r>
-      <w:bookmarkEnd w:id="3"/>
-      <w:proofErr w:type="spellEnd"/>
+      <w:bookmarkEnd w:id="4"/>
     </w:p>
     <w:p>
       <w:pPr>
@@ -1567,7 +1378,7 @@
                     </pic:cNvPicPr>
                   </pic:nvPicPr>
                   <pic:blipFill>
-                    <a:blip r:embed="rId8">
+                    <a:blip r:embed="rId10">
                       <a:extLst>
                         <a:ext uri="{28A0092B-C50C-407E-A947-70E740481C1C}">
                           <a14:useLocalDpi xmlns:a14="http://schemas.microsoft.com/office/drawing/2010/main" val="0"/>
@@ -1617,8 +1428,7 @@
           <w:lang w:val="x-none"/>
         </w:rPr>
       </w:pPr>
-      <w:bookmarkStart w:id="4" w:name="_Toc163280078"/>
-      <w:proofErr w:type="spellStart"/>
+      <w:bookmarkStart w:id="5" w:name="_Toc177963270"/>
       <w:r>
         <w:rPr>
           <w:rFonts w:ascii="Segoe UI Black" w:hAnsi="Segoe UI Black" w:cs="Segoe UI Black"/>
@@ -1631,8 +1441,7 @@
         </w:rPr>
         <w:t>Quote</w:t>
       </w:r>
-      <w:bookmarkEnd w:id="4"/>
-      <w:proofErr w:type="spellEnd"/>
+      <w:bookmarkEnd w:id="5"/>
     </w:p>
     <w:p>
       <w:pPr>
@@ -1679,7 +1488,7 @@
                     </pic:cNvPicPr>
                   </pic:nvPicPr>
                   <pic:blipFill>
-                    <a:blip r:embed="rId9">
+                    <a:blip r:embed="rId11">
                       <a:extLst>
                         <a:ext uri="{28A0092B-C50C-407E-A947-70E740481C1C}">
                           <a14:useLocalDpi xmlns:a14="http://schemas.microsoft.com/office/drawing/2010/main" val="0"/>
@@ -1729,8 +1538,7 @@
           <w:lang w:val="x-none"/>
         </w:rPr>
       </w:pPr>
-      <w:bookmarkStart w:id="5" w:name="_Toc163280079"/>
-      <w:proofErr w:type="spellStart"/>
+      <w:bookmarkStart w:id="6" w:name="_Toc177963271"/>
       <w:r>
         <w:rPr>
           <w:rFonts w:ascii="Segoe UI Black" w:hAnsi="Segoe UI Black" w:cs="Segoe UI Black"/>
@@ -1744,8 +1552,7 @@
         <w:lastRenderedPageBreak/>
         <w:t>Invoice</w:t>
       </w:r>
-      <w:bookmarkEnd w:id="5"/>
-      <w:proofErr w:type="spellEnd"/>
+      <w:bookmarkEnd w:id="6"/>
     </w:p>
     <w:p>
       <w:pPr>
@@ -1792,7 +1599,7 @@
                     </pic:cNvPicPr>
                   </pic:nvPicPr>
                   <pic:blipFill>
-                    <a:blip r:embed="rId10">
+                    <a:blip r:embed="rId12">
                       <a:extLst>
                         <a:ext uri="{28A0092B-C50C-407E-A947-70E740481C1C}">
                           <a14:useLocalDpi xmlns:a14="http://schemas.microsoft.com/office/drawing/2010/main" val="0"/>
@@ -1835,7 +1642,7 @@
 </file>
 
 <file path=word/numbering.xml><?xml version="1.0" encoding="utf-8"?>
-<w:numbering xmlns:wpc="http://schemas.microsoft.com/office/word/2010/wordprocessingCanvas" xmlns:cx="http://schemas.microsoft.com/office/drawing/2014/chartex" xmlns:cx1="http://schemas.microsoft.com/office/drawing/2015/9/8/chartex" xmlns:cx2="http://schemas.microsoft.com/office/drawing/2015/10/21/chartex" xmlns:cx3="http://schemas.microsoft.com/office/drawing/2016/5/9/chartex" xmlns:cx4="http://schemas.microsoft.com/office/drawing/2016/5/10/chartex" xmlns:cx5="http://schemas.microsoft.com/office/drawing/2016/5/11/chartex" xmlns:cx6="http://schemas.microsoft.com/office/drawing/2016/5/12/chartex" xmlns:cx7="http://schemas.microsoft.com/office/drawing/2016/5/13/chartex" xmlns:cx8="http://schemas.microsoft.com/office/drawing/2016/5/14/chartex" xmlns:mc="http://schemas.openxmlformats.org/markup-compatibility/2006" xmlns:aink="http://schemas.microsoft.com/office/drawing/2016/ink" xmlns:am3d="http://schemas.microsoft.com/office/drawing/2017/model3d" xmlns:o="urn:schemas-microsoft-com:office:office" xmlns:oel="http://schemas.microsoft.com/office/2019/extlst" xmlns:r="http://schemas.openxmlformats.org/officeDocument/2006/relationships" xmlns:m="http://schemas.openxmlformats.org/officeDocument/2006/math" xmlns:v="urn:schemas-microsoft-com:vml" xmlns:wp14="http://schemas.microsoft.com/office/word/2010/wordprocessingDrawing" xmlns:wp="http://schemas.openxmlformats.org/drawingml/2006/wordprocessingDrawing" xmlns:w10="urn:schemas-microsoft-com:office:word" xmlns:w="http://schemas.openxmlformats.org/wordprocessingml/2006/main" xmlns:w14="http://schemas.microsoft.com/office/word/2010/wordml" xmlns:w15="http://schemas.microsoft.com/office/word/2012/wordml" xmlns:w16cex="http://schemas.microsoft.com/office/word/2018/wordml/cex" xmlns:w16cid="http://schemas.microsoft.com/office/word/2016/wordml/cid" xmlns:w16="http://schemas.microsoft.com/office/word/2018/wordml" xmlns:w16sdtdh="http://schemas.microsoft.com/office/word/2020/wordml/sdtdatahash" xmlns:w16se="http://schemas.microsoft.com/office/word/2015/wordml/symex" xmlns:wpg="http://schemas.microsoft.com/office/word/2010/wordprocessingGroup" xmlns:wpi="http://schemas.microsoft.com/office/word/2010/wordprocessingInk" xmlns:wne="http://schemas.microsoft.com/office/word/2006/wordml" xmlns:wps="http://schemas.microsoft.com/office/word/2010/wordprocessingShape" mc:Ignorable="w14 w15 w16se w16cid w16 w16cex w16sdtdh wp14">
+<w:numbering xmlns:wpc="http://schemas.microsoft.com/office/word/2010/wordprocessingCanvas" xmlns:cx="http://schemas.microsoft.com/office/drawing/2014/chartex" xmlns:cx1="http://schemas.microsoft.com/office/drawing/2015/9/8/chartex" xmlns:cx2="http://schemas.microsoft.com/office/drawing/2015/10/21/chartex" xmlns:cx3="http://schemas.microsoft.com/office/drawing/2016/5/9/chartex" xmlns:cx4="http://schemas.microsoft.com/office/drawing/2016/5/10/chartex" xmlns:cx5="http://schemas.microsoft.com/office/drawing/2016/5/11/chartex" xmlns:cx6="http://schemas.microsoft.com/office/drawing/2016/5/12/chartex" xmlns:cx7="http://schemas.microsoft.com/office/drawing/2016/5/13/chartex" xmlns:cx8="http://schemas.microsoft.com/office/drawing/2016/5/14/chartex" xmlns:mc="http://schemas.openxmlformats.org/markup-compatibility/2006" xmlns:aink="http://schemas.microsoft.com/office/drawing/2016/ink" xmlns:am3d="http://schemas.microsoft.com/office/drawing/2017/model3d" xmlns:o="urn:schemas-microsoft-com:office:office" xmlns:oel="http://schemas.microsoft.com/office/2019/extlst" xmlns:r="http://schemas.openxmlformats.org/officeDocument/2006/relationships" xmlns:m="http://schemas.openxmlformats.org/officeDocument/2006/math" xmlns:v="urn:schemas-microsoft-com:vml" xmlns:wp14="http://schemas.microsoft.com/office/word/2010/wordprocessingDrawing" xmlns:wp="http://schemas.openxmlformats.org/drawingml/2006/wordprocessingDrawing" xmlns:w10="urn:schemas-microsoft-com:office:word" xmlns:w="http://schemas.openxmlformats.org/wordprocessingml/2006/main" xmlns:w14="http://schemas.microsoft.com/office/word/2010/wordml" xmlns:w15="http://schemas.microsoft.com/office/word/2012/wordml" xmlns:w16cex="http://schemas.microsoft.com/office/word/2018/wordml/cex" xmlns:w16cid="http://schemas.microsoft.com/office/word/2016/wordml/cid" xmlns:w16="http://schemas.microsoft.com/office/word/2018/wordml" xmlns:w16du="http://schemas.microsoft.com/office/word/2023/wordml/word16du" xmlns:w16sdtdh="http://schemas.microsoft.com/office/word/2020/wordml/sdtdatahash" xmlns:w16se="http://schemas.microsoft.com/office/word/2015/wordml/symex" xmlns:wpg="http://schemas.microsoft.com/office/word/2010/wordprocessingGroup" xmlns:wpi="http://schemas.microsoft.com/office/word/2010/wordprocessingInk" xmlns:wne="http://schemas.microsoft.com/office/word/2006/wordml" xmlns:wps="http://schemas.microsoft.com/office/word/2010/wordprocessingShape" mc:Ignorable="w14 w15 w16se w16cid w16 w16cex w16sdtdh w16du wp14">
   <w:abstractNum w:abstractNumId="0" w15:restartNumberingAfterBreak="0">
     <w:nsid w:val="005DFD9B"/>
     <w:multiLevelType w:val="multilevel"/>
@@ -3911,7 +3718,7 @@
 </file>
 
 <file path=word/styles.xml><?xml version="1.0" encoding="utf-8"?>
-<w:styles xmlns:mc="http://schemas.openxmlformats.org/markup-compatibility/2006" xmlns:r="http://schemas.openxmlformats.org/officeDocument/2006/relationships" xmlns:w="http://schemas.openxmlformats.org/wordprocessingml/2006/main" xmlns:w14="http://schemas.microsoft.com/office/word/2010/wordml" xmlns:w15="http://schemas.microsoft.com/office/word/2012/wordml" xmlns:w16cex="http://schemas.microsoft.com/office/word/2018/wordml/cex" xmlns:w16cid="http://schemas.microsoft.com/office/word/2016/wordml/cid" xmlns:w16="http://schemas.microsoft.com/office/word/2018/wordml" xmlns:w16sdtdh="http://schemas.microsoft.com/office/word/2020/wordml/sdtdatahash" xmlns:w16se="http://schemas.microsoft.com/office/word/2015/wordml/symex" mc:Ignorable="w14 w15 w16se w16cid w16 w16cex w16sdtdh">
+<w:styles xmlns:mc="http://schemas.openxmlformats.org/markup-compatibility/2006" xmlns:r="http://schemas.openxmlformats.org/officeDocument/2006/relationships" xmlns:w="http://schemas.openxmlformats.org/wordprocessingml/2006/main" xmlns:w14="http://schemas.microsoft.com/office/word/2010/wordml" xmlns:w15="http://schemas.microsoft.com/office/word/2012/wordml" xmlns:w16cex="http://schemas.microsoft.com/office/word/2018/wordml/cex" xmlns:w16cid="http://schemas.microsoft.com/office/word/2016/wordml/cid" xmlns:w16="http://schemas.microsoft.com/office/word/2018/wordml" xmlns:w16du="http://schemas.microsoft.com/office/word/2023/wordml/word16du" xmlns:w16sdtdh="http://schemas.microsoft.com/office/word/2020/wordml/sdtdatahash" xmlns:w16se="http://schemas.microsoft.com/office/word/2015/wordml/symex" mc:Ignorable="w14 w15 w16se w16cid w16 w16cex w16sdtdh w16du">
   <w:docDefaults>
     <w:rPrDefault>
       <w:rPr>
@@ -4305,16 +4112,16 @@
     <w:lsdException w:name="Unresolved Mention" w:semiHidden="1" w:unhideWhenUsed="1"/>
     <w:lsdException w:name="Smart Link" w:semiHidden="1" w:unhideWhenUsed="1"/>
   </w:latentStyles>
-  <w:style w:type="paragraph" w:default="1" w:styleId="Normaal">
+  <w:style w:type="paragraph" w:default="1" w:styleId="Normal">
     <w:name w:val="Normal"/>
     <w:qFormat/>
     <w:rsid w:val="00833D58"/>
   </w:style>
-  <w:style w:type="paragraph" w:styleId="Opskrif1">
+  <w:style w:type="paragraph" w:styleId="Heading1">
     <w:name w:val="heading 1"/>
-    <w:basedOn w:val="Normaal"/>
-    <w:next w:val="Normaal"/>
-    <w:link w:val="Opskrif1Kar"/>
+    <w:basedOn w:val="Normal"/>
+    <w:next w:val="Normal"/>
+    <w:link w:val="Heading1Char"/>
     <w:uiPriority w:val="9"/>
     <w:qFormat/>
     <w:rsid w:val="001F6FBC"/>
@@ -4331,11 +4138,11 @@
       <w:szCs w:val="32"/>
     </w:rPr>
   </w:style>
-  <w:style w:type="paragraph" w:styleId="Opskrif2">
+  <w:style w:type="paragraph" w:styleId="Heading2">
     <w:name w:val="heading 2"/>
-    <w:basedOn w:val="Normaal"/>
-    <w:next w:val="Normaal"/>
-    <w:link w:val="Opskrif2Kar"/>
+    <w:basedOn w:val="Normal"/>
+    <w:next w:val="Normal"/>
+    <w:link w:val="Heading2Char"/>
     <w:uiPriority w:val="9"/>
     <w:unhideWhenUsed/>
     <w:qFormat/>
@@ -4353,11 +4160,11 @@
       <w:szCs w:val="26"/>
     </w:rPr>
   </w:style>
-  <w:style w:type="paragraph" w:styleId="Opskrif3">
+  <w:style w:type="paragraph" w:styleId="Heading3">
     <w:name w:val="heading 3"/>
-    <w:basedOn w:val="Normaal"/>
-    <w:next w:val="Normaal"/>
-    <w:link w:val="Opskrif3Kar"/>
+    <w:basedOn w:val="Normal"/>
+    <w:next w:val="Normal"/>
+    <w:link w:val="Heading3Char"/>
     <w:uiPriority w:val="9"/>
     <w:unhideWhenUsed/>
     <w:qFormat/>
@@ -4375,11 +4182,11 @@
       <w:szCs w:val="24"/>
     </w:rPr>
   </w:style>
-  <w:style w:type="paragraph" w:styleId="Opskrif7">
+  <w:style w:type="paragraph" w:styleId="Heading7">
     <w:name w:val="heading 7"/>
-    <w:basedOn w:val="Normaal"/>
-    <w:next w:val="Normaal"/>
-    <w:link w:val="Opskrif7Kar"/>
+    <w:basedOn w:val="Normal"/>
+    <w:next w:val="Normal"/>
+    <w:link w:val="Heading7Char"/>
     <w:uiPriority w:val="9"/>
     <w:semiHidden/>
     <w:unhideWhenUsed/>
@@ -4398,13 +4205,13 @@
       <w:color w:val="1F3763" w:themeColor="accent1" w:themeShade="7F"/>
     </w:rPr>
   </w:style>
-  <w:style w:type="character" w:default="1" w:styleId="Verstekparagraaffont">
+  <w:style w:type="character" w:default="1" w:styleId="DefaultParagraphFont">
     <w:name w:val="Default Paragraph Font"/>
     <w:uiPriority w:val="1"/>
     <w:semiHidden/>
     <w:unhideWhenUsed/>
   </w:style>
-  <w:style w:type="table" w:default="1" w:styleId="Standaardtabel">
+  <w:style w:type="table" w:default="1" w:styleId="TableNormal">
     <w:name w:val="Normal Table"/>
     <w:uiPriority w:val="99"/>
     <w:semiHidden/>
@@ -4419,16 +4226,16 @@
       </w:tblCellMar>
     </w:tblPr>
   </w:style>
-  <w:style w:type="numbering" w:default="1" w:styleId="Geenlys">
+  <w:style w:type="numbering" w:default="1" w:styleId="NoList">
     <w:name w:val="No List"/>
     <w:uiPriority w:val="99"/>
     <w:semiHidden/>
     <w:unhideWhenUsed/>
   </w:style>
-  <w:style w:type="character" w:customStyle="1" w:styleId="Opskrif2Kar">
-    <w:name w:val="Opskrif 2 Kar"/>
-    <w:basedOn w:val="Verstekparagraaffont"/>
-    <w:link w:val="Opskrif2"/>
+  <w:style w:type="character" w:customStyle="1" w:styleId="Heading2Char">
+    <w:name w:val="Heading 2 Char"/>
+    <w:basedOn w:val="DefaultParagraphFont"/>
+    <w:link w:val="Heading2"/>
     <w:uiPriority w:val="99"/>
     <w:rsid w:val="001F6FBC"/>
     <w:rPr>
@@ -4438,10 +4245,10 @@
       <w:szCs w:val="26"/>
     </w:rPr>
   </w:style>
-  <w:style w:type="character" w:customStyle="1" w:styleId="Opskrif1Kar">
-    <w:name w:val="Opskrif 1 Kar"/>
-    <w:basedOn w:val="Verstekparagraaffont"/>
-    <w:link w:val="Opskrif1"/>
+  <w:style w:type="character" w:customStyle="1" w:styleId="Heading1Char">
+    <w:name w:val="Heading 1 Char"/>
+    <w:basedOn w:val="DefaultParagraphFont"/>
+    <w:link w:val="Heading1"/>
     <w:uiPriority w:val="9"/>
     <w:rsid w:val="001F6FBC"/>
     <w:rPr>
@@ -4451,10 +4258,10 @@
       <w:szCs w:val="32"/>
     </w:rPr>
   </w:style>
-  <w:style w:type="character" w:customStyle="1" w:styleId="Opskrif3Kar">
-    <w:name w:val="Opskrif 3 Kar"/>
-    <w:basedOn w:val="Verstekparagraaffont"/>
-    <w:link w:val="Opskrif3"/>
+  <w:style w:type="character" w:customStyle="1" w:styleId="Heading3Char">
+    <w:name w:val="Heading 3 Char"/>
+    <w:basedOn w:val="DefaultParagraphFont"/>
+    <w:link w:val="Heading3"/>
     <w:uiPriority w:val="9"/>
     <w:rsid w:val="001F6FBC"/>
     <w:rPr>
@@ -4464,10 +4271,10 @@
       <w:szCs w:val="24"/>
     </w:rPr>
   </w:style>
-  <w:style w:type="paragraph" w:styleId="TOC-opskrif">
+  <w:style w:type="paragraph" w:styleId="TOCHeading">
     <w:name w:val="TOC Heading"/>
-    <w:basedOn w:val="Opskrif1"/>
-    <w:next w:val="Normaal"/>
+    <w:basedOn w:val="Heading1"/>
+    <w:next w:val="Normal"/>
     <w:uiPriority w:val="39"/>
     <w:unhideWhenUsed/>
     <w:qFormat/>
@@ -4481,8 +4288,8 @@
   </w:style>
   <w:style w:type="paragraph" w:styleId="TOC2">
     <w:name w:val="toc 2"/>
-    <w:basedOn w:val="Normaal"/>
-    <w:next w:val="Normaal"/>
+    <w:basedOn w:val="Normal"/>
+    <w:next w:val="Normal"/>
     <w:autoRedefine/>
     <w:uiPriority w:val="39"/>
     <w:unhideWhenUsed/>
@@ -4494,8 +4301,8 @@
   </w:style>
   <w:style w:type="paragraph" w:styleId="TOC1">
     <w:name w:val="toc 1"/>
-    <w:basedOn w:val="Normaal"/>
-    <w:next w:val="Normaal"/>
+    <w:basedOn w:val="Normal"/>
+    <w:next w:val="Normal"/>
     <w:autoRedefine/>
     <w:uiPriority w:val="39"/>
     <w:unhideWhenUsed/>
@@ -4504,9 +4311,9 @@
       <w:spacing w:after="100"/>
     </w:pPr>
   </w:style>
-  <w:style w:type="character" w:styleId="Hiperskakel">
+  <w:style w:type="character" w:styleId="Hyperlink">
     <w:name w:val="Hyperlink"/>
-    <w:basedOn w:val="Verstekparagraaffont"/>
+    <w:basedOn w:val="DefaultParagraphFont"/>
     <w:uiPriority w:val="99"/>
     <w:unhideWhenUsed/>
     <w:rsid w:val="00F724CA"/>
@@ -4517,8 +4324,8 @@
   </w:style>
   <w:style w:type="paragraph" w:styleId="TOC3">
     <w:name w:val="toc 3"/>
-    <w:basedOn w:val="Normaal"/>
-    <w:next w:val="Normaal"/>
+    <w:basedOn w:val="Normal"/>
+    <w:next w:val="Normal"/>
     <w:autoRedefine/>
     <w:uiPriority w:val="39"/>
     <w:unhideWhenUsed/>
@@ -4528,9 +4335,9 @@
       <w:ind w:left="440"/>
     </w:pPr>
   </w:style>
-  <w:style w:type="paragraph" w:styleId="LysParagraaf">
+  <w:style w:type="paragraph" w:styleId="ListParagraph">
     <w:name w:val="List Paragraph"/>
-    <w:basedOn w:val="Normaal"/>
+    <w:basedOn w:val="Normal"/>
     <w:uiPriority w:val="34"/>
     <w:qFormat/>
     <w:rsid w:val="005A4D46"/>
@@ -4541,7 +4348,7 @@
   </w:style>
   <w:style w:type="paragraph" w:customStyle="1" w:styleId="TableofContents">
     <w:name w:val="Table of Contents"/>
-    <w:basedOn w:val="Normaal"/>
+    <w:basedOn w:val="Normal"/>
     <w:link w:val="TableofContentsText"/>
     <w:uiPriority w:val="99"/>
     <w:rsid w:val="001A1E01"/>
@@ -4562,7 +4369,7 @@
   </w:style>
   <w:style w:type="character" w:customStyle="1" w:styleId="TableofContentsText">
     <w:name w:val="Table of Contents Text"/>
-    <w:basedOn w:val="Verstekparagraaffont"/>
+    <w:basedOn w:val="DefaultParagraphFont"/>
     <w:link w:val="TableofContents"/>
     <w:uiPriority w:val="99"/>
     <w:rsid w:val="001A1E01"/>
@@ -4575,10 +4382,10 @@
       <w:lang w:val="x-none"/>
     </w:rPr>
   </w:style>
-  <w:style w:type="character" w:customStyle="1" w:styleId="Opskrif7Kar">
-    <w:name w:val="Opskrif 7 Kar"/>
-    <w:basedOn w:val="Verstekparagraaffont"/>
-    <w:link w:val="Opskrif7"/>
+  <w:style w:type="character" w:customStyle="1" w:styleId="Heading7Char">
+    <w:name w:val="Heading 7 Char"/>
+    <w:basedOn w:val="DefaultParagraphFont"/>
+    <w:link w:val="Heading7"/>
     <w:uiPriority w:val="9"/>
     <w:semiHidden/>
     <w:rsid w:val="006A3F87"/>

</xml_diff>